<commit_message>
update lab transfer file generation wo include samples
</commit_message>
<xml_diff>
--- a/SuperAPI/docsCreate/generated_doc.docx
+++ b/SuperAPI/docsCreate/generated_doc.docx
@@ -29,8 +29,6 @@
           <w:rtl/>
         </w:rPr>
       </w:pPr>
-      <w:bookmarkStart w:id="0" w:name="_GoBack"/>
-      <w:bookmarkEnd w:id="0"/>
       <w:r>
         <w:rPr>
           <w:rFonts w:hint="cs"/>
@@ -309,7 +307,7 @@
                 </w:ffData>
               </w:fldChar>
             </w:r>
-            <w:bookmarkStart w:id="1" w:name="סימון1"/>
+            <w:bookmarkStart w:id="0" w:name="סימון1"/>
             <w:r>
               <w:rPr>
                 <w:rFonts w:cs="David"/>
@@ -362,7 +360,7 @@
               </w:rPr>
               <w:fldChar w:fldCharType="end"/>
             </w:r>
-            <w:bookmarkEnd w:id="1"/>
+            <w:bookmarkEnd w:id="0"/>
             <w:r>
               <w:rPr>
                 <w:rFonts w:cs="David" w:hint="cs"/>
@@ -413,7 +411,7 @@
                 </w:ffData>
               </w:fldChar>
             </w:r>
-            <w:bookmarkStart w:id="2" w:name="סימון2"/>
+            <w:bookmarkStart w:id="1" w:name="סימון2"/>
             <w:r>
               <w:rPr>
                 <w:rFonts w:cs="David"/>
@@ -466,7 +464,7 @@
               </w:rPr>
               <w:fldChar w:fldCharType="end"/>
             </w:r>
-            <w:bookmarkEnd w:id="2"/>
+            <w:bookmarkEnd w:id="1"/>
             <w:r>
               <w:rPr>
                 <w:rFonts w:cs="David" w:hint="cs"/>
@@ -506,7 +504,7 @@
                 </w:ffData>
               </w:fldChar>
             </w:r>
-            <w:bookmarkStart w:id="3" w:name="סימון3"/>
+            <w:bookmarkStart w:id="2" w:name="סימון3"/>
             <w:r>
               <w:rPr>
                 <w:rFonts w:cs="David"/>
@@ -559,7 +557,7 @@
               </w:rPr>
               <w:fldChar w:fldCharType="end"/>
             </w:r>
-            <w:bookmarkEnd w:id="3"/>
+            <w:bookmarkEnd w:id="2"/>
             <w:r>
               <w:rPr>
                 <w:rFonts w:cs="David" w:hint="cs"/>
@@ -642,7 +640,7 @@
                 </w:ffData>
               </w:fldChar>
             </w:r>
-            <w:bookmarkStart w:id="4" w:name="סימון4"/>
+            <w:bookmarkStart w:id="3" w:name="סימון4"/>
             <w:r>
               <w:rPr>
                 <w:rFonts w:cs="David"/>
@@ -695,7 +693,7 @@
               </w:rPr>
               <w:fldChar w:fldCharType="end"/>
             </w:r>
-            <w:bookmarkEnd w:id="4"/>
+            <w:bookmarkEnd w:id="3"/>
             <w:r>
               <w:rPr>
                 <w:rFonts w:cs="David" w:hint="cs"/>
@@ -745,7 +743,7 @@
                 </w:ffData>
               </w:fldChar>
             </w:r>
-            <w:bookmarkStart w:id="5" w:name="סימון5"/>
+            <w:bookmarkStart w:id="4" w:name="סימון5"/>
             <w:r>
               <w:rPr>
                 <w:rFonts w:cs="David"/>
@@ -798,7 +796,7 @@
               </w:rPr>
               <w:fldChar w:fldCharType="end"/>
             </w:r>
-            <w:bookmarkEnd w:id="5"/>
+            <w:bookmarkEnd w:id="4"/>
             <w:r>
               <w:rPr>
                 <w:rFonts w:cs="David" w:hint="cs"/>
@@ -839,7 +837,7 @@
                 </w:ffData>
               </w:fldChar>
             </w:r>
-            <w:bookmarkStart w:id="6" w:name="סימון6"/>
+            <w:bookmarkStart w:id="5" w:name="סימון6"/>
             <w:r>
               <w:rPr>
                 <w:rFonts w:cs="David"/>
@@ -874,7 +872,7 @@
               </w:rPr>
               <w:fldChar w:fldCharType="end"/>
             </w:r>
-            <w:bookmarkEnd w:id="6"/>
+            <w:bookmarkEnd w:id="5"/>
             <w:r>
               <w:rPr>
                 <w:rFonts w:cs="David" w:hint="cs"/>
@@ -942,7 +940,7 @@
                 </w:ffData>
               </w:fldChar>
             </w:r>
-            <w:bookmarkStart w:id="7" w:name="סימון7"/>
+            <w:bookmarkStart w:id="6" w:name="סימון7"/>
             <w:r>
               <w:rPr>
                 <w:rFonts w:cs="David"/>
@@ -995,7 +993,7 @@
               </w:rPr>
               <w:fldChar w:fldCharType="end"/>
             </w:r>
-            <w:bookmarkEnd w:id="7"/>
+            <w:bookmarkEnd w:id="6"/>
             <w:r>
               <w:rPr>
                 <w:rFonts w:cs="David" w:hint="cs"/>
@@ -1036,7 +1034,7 @@
                 </w:ffData>
               </w:fldChar>
             </w:r>
-            <w:bookmarkStart w:id="8" w:name="סימון8"/>
+            <w:bookmarkStart w:id="7" w:name="סימון8"/>
             <w:r>
               <w:rPr>
                 <w:rFonts w:cs="David"/>
@@ -1071,7 +1069,7 @@
               </w:rPr>
               <w:fldChar w:fldCharType="end"/>
             </w:r>
-            <w:bookmarkEnd w:id="8"/>
+            <w:bookmarkEnd w:id="7"/>
             <w:r>
               <w:rPr>
                 <w:rFonts w:cs="David" w:hint="cs"/>
@@ -1111,7 +1109,7 @@
                 </w:ffData>
               </w:fldChar>
             </w:r>
-            <w:bookmarkStart w:id="9" w:name="סימון9"/>
+            <w:bookmarkStart w:id="8" w:name="סימון9"/>
             <w:r>
               <w:rPr>
                 <w:rFonts w:cs="David"/>
@@ -1146,7 +1144,7 @@
               </w:rPr>
               <w:fldChar w:fldCharType="end"/>
             </w:r>
-            <w:bookmarkEnd w:id="9"/>
+            <w:bookmarkEnd w:id="8"/>
             <w:r>
               <w:rPr>
                 <w:rFonts w:cs="David" w:hint="cs"/>
@@ -1183,7 +1181,7 @@
               </w:rPr>
               <w:t xml:space="preserve">                                      יחידה:</w:t>
             </w:r>
-            <w:bookmarkStart w:id="10" w:name="נפתח7"/>
+            <w:bookmarkStart w:id="9" w:name="נפתח7"/>
             <w:r>
               <w:rPr>
                 <w:rFonts w:cs="David" w:hint="cs"/>
@@ -1200,47 +1198,47 @@
                 <w:szCs w:val="28"/>
                 <w:rtl/>
               </w:rPr>
-              <w:t>sharp</w:t>
-            </w:r>
-            <w:bookmarkStart w:id="11" w:name="טקסט68"/>
+              <w:t>יחדיהההה</w:t>
+            </w:r>
+            <w:bookmarkStart w:id="10" w:name="טקסט68"/>
+            <w:bookmarkEnd w:id="9"/>
+            <w:r>
+              <w:rPr>
+                <w:rFonts w:cs="David" w:hint="cs"/>
+                <w:sz w:val="28"/>
+                <w:szCs w:val="28"/>
+                <w:rtl/>
+              </w:rPr>
+              <w:t xml:space="preserve">  </w:t>
+            </w:r>
+            <w:r>
+              <w:rPr>
+                <w:rFonts w:cs="David" w:hint="cs"/>
+                <w:sz w:val="28"/>
+                <w:szCs w:val="28"/>
+                <w:rtl/>
+              </w:rPr>
+              <w:t>reference_type</w:t>
+            </w:r>
+            <w:r>
+              <w:rPr>
+                <w:rFonts w:cs="David" w:hint="cs"/>
+                <w:sz w:val="28"/>
+                <w:szCs w:val="28"/>
+                <w:rtl/>
+              </w:rPr>
+              <w:t>:</w:t>
+            </w:r>
+            <w:r>
+              <w:rPr>
+                <w:rFonts w:cs="David" w:hint="cs"/>
+                <w:sz w:val="32"/>
+                <w:szCs w:val="32"/>
+                <w:rtl/>
+              </w:rPr>
+              <w:t xml:space="preserve"> </w:t>
+            </w:r>
             <w:bookmarkEnd w:id="10"/>
-            <w:r>
-              <w:rPr>
-                <w:rFonts w:cs="David" w:hint="cs"/>
-                <w:sz w:val="28"/>
-                <w:szCs w:val="28"/>
-                <w:rtl/>
-              </w:rPr>
-              <w:t xml:space="preserve">  </w:t>
-            </w:r>
-            <w:r>
-              <w:rPr>
-                <w:rFonts w:cs="David" w:hint="cs"/>
-                <w:sz w:val="28"/>
-                <w:szCs w:val="28"/>
-                <w:rtl/>
-              </w:rPr>
-              <w:t>sharp</w:t>
-            </w:r>
-            <w:r>
-              <w:rPr>
-                <w:rFonts w:cs="David" w:hint="cs"/>
-                <w:sz w:val="28"/>
-                <w:szCs w:val="28"/>
-                <w:rtl/>
-              </w:rPr>
-              <w:t>:</w:t>
-            </w:r>
-            <w:r>
-              <w:rPr>
-                <w:rFonts w:cs="David" w:hint="cs"/>
-                <w:sz w:val="32"/>
-                <w:szCs w:val="32"/>
-                <w:rtl/>
-              </w:rPr>
-              <w:t xml:space="preserve"> </w:t>
-            </w:r>
-            <w:bookmarkEnd w:id="11"/>
             <w:r>
               <w:rPr>
                 <w:rFonts w:cs="David" w:hint="cs"/>
@@ -1249,40 +1247,7 @@
                 <w:szCs w:val="28"/>
                 <w:rtl/>
               </w:rPr>
-              <w:t>sharp</w:t>
-            </w:r>
-          </w:p>
-          <w:p>
-            <w:pPr>
-              <w:pStyle w:val="Heading5"/>
-              <w:rPr>
-                <w:u w:val="none"/>
-                <w:rtl/>
-              </w:rPr>
-            </w:pPr>
-            <w:r>
-              <w:rPr>
-                <w:rFonts w:hint="cs"/>
-                <w:u w:val="none"/>
-                <w:rtl/>
-              </w:rPr>
-              <w:t xml:space="preserve">המוצגים המוזכרים הוצאו משקית מוצגים מס' </w:t>
-            </w:r>
-            <w:r>
-              <w:rPr>
-                <w:rFonts w:hint="cs"/>
-                <w:u w:val="none"/>
-                <w:rtl/>
-              </w:rPr>
-              <w:t>sharp</w:t>
-            </w:r>
-            <w:r>
-              <w:rPr>
-                <w:rFonts w:hint="cs"/>
-                <w:u w:val="none"/>
-                <w:rtl/>
-              </w:rPr>
-              <w:t xml:space="preserve"> כמפורט בדוח התפיסה.</w:t>
+              <w:t>פלאא</w:t>
             </w:r>
           </w:p>
           <w:p>
@@ -1294,6 +1259,8 @@
                 <w:rtl/>
               </w:rPr>
             </w:pPr>
+            <w:bookmarkStart w:id="11" w:name="_GoBack"/>
+            <w:bookmarkEnd w:id="11"/>
             <w:r>
               <w:rPr>
                 <w:rFonts w:hint="cs"/>
@@ -1325,7 +1292,7 @@
                 <w:szCs w:val="28"/>
                 <w:rtl/>
               </w:rPr>
-              <w:t>sharp</w:t>
+              <w:t>exhibit_description</w:t>
             </w:r>
           </w:p>
           <w:p>
@@ -1334,6 +1301,7 @@
               <w:spacing w:line="240" w:lineRule="auto"/>
               <w:rPr>
                 <w:u w:val="none"/>
+                <w:rtl/>
               </w:rPr>
             </w:pPr>
             <w:r>
@@ -1341,17 +1309,8 @@
                 <w:rFonts w:hint="cs"/>
                 <w:rtl/>
               </w:rPr>
-              <w:t>אריזה/</w:t>
-            </w:r>
-            <w:proofErr w:type="spellStart"/>
-            <w:r>
-              <w:rPr>
-                <w:rFonts w:hint="cs"/>
-                <w:rtl/>
-              </w:rPr>
-              <w:t>ות</w:t>
-            </w:r>
-            <w:proofErr w:type="spellEnd"/>
+              <w:t>תיאור האירוע</w:t>
+            </w:r>
             <w:r>
               <w:rPr>
                 <w:rFonts w:hint="cs"/>
@@ -1363,6 +1322,7 @@
           </w:p>
           <w:p>
             <w:pPr>
+              <w:spacing w:line="360" w:lineRule="auto"/>
               <w:rPr>
                 <w:sz w:val="28"/>
                 <w:szCs w:val="28"/>
@@ -1376,15 +1336,14 @@
                 <w:szCs w:val="28"/>
                 <w:rtl/>
               </w:rPr>
-              <w:t>sharp</w:t>
+              <w:t>event_description</w:t>
             </w:r>
           </w:p>
           <w:p>
             <w:pPr>
               <w:pStyle w:val="Heading5"/>
-              <w:spacing w:line="240" w:lineRule="auto"/>
-              <w:rPr>
-                <w:u w:val="none"/>
+              <w:rPr>
+                <w:rtl/>
               </w:rPr>
             </w:pPr>
             <w:r>
@@ -1392,19 +1351,12 @@
                 <w:rFonts w:hint="cs"/>
                 <w:rtl/>
               </w:rPr>
-              <w:t>סימון</w:t>
-            </w:r>
-            <w:r>
-              <w:rPr>
-                <w:rFonts w:hint="cs"/>
-                <w:u w:val="none"/>
-                <w:rtl/>
-              </w:rPr>
-              <w:t>:</w:t>
+              <w:t>מהות הבדיקה</w:t>
             </w:r>
           </w:p>
           <w:p>
             <w:pPr>
+              <w:spacing w:line="360" w:lineRule="auto"/>
               <w:rPr>
                 <w:sz w:val="28"/>
                 <w:szCs w:val="28"/>
@@ -1418,16 +1370,14 @@
                 <w:szCs w:val="28"/>
                 <w:rtl/>
               </w:rPr>
-              <w:t>sharp</w:t>
+              <w:t>testing_essence</w:t>
             </w:r>
           </w:p>
           <w:p>
             <w:pPr>
               <w:pStyle w:val="Heading5"/>
-              <w:spacing w:line="240" w:lineRule="auto"/>
               <w:rPr>
                 <w:u w:val="none"/>
-                <w:rtl/>
               </w:rPr>
             </w:pPr>
             <w:r>
@@ -1435,7 +1385,7 @@
                 <w:rFonts w:hint="cs"/>
                 <w:rtl/>
               </w:rPr>
-              <w:t>תיאור האירוע</w:t>
+              <w:t>הערות</w:t>
             </w:r>
             <w:r>
               <w:rPr>
@@ -1462,83 +1412,7 @@
                 <w:szCs w:val="28"/>
                 <w:rtl/>
               </w:rPr>
-              <w:t>sharp</w:t>
-            </w:r>
-          </w:p>
-          <w:p>
-            <w:pPr>
-              <w:pStyle w:val="Heading5"/>
-              <w:rPr>
-                <w:rtl/>
-              </w:rPr>
-            </w:pPr>
-            <w:r>
-              <w:rPr>
-                <w:rFonts w:hint="cs"/>
-                <w:rtl/>
-              </w:rPr>
-              <w:t>מהות הבדיקה</w:t>
-            </w:r>
-          </w:p>
-          <w:p>
-            <w:pPr>
-              <w:spacing w:line="360" w:lineRule="auto"/>
-              <w:rPr>
-                <w:sz w:val="28"/>
-                <w:szCs w:val="28"/>
-                <w:rtl/>
-              </w:rPr>
-            </w:pPr>
-            <w:r>
-              <w:rPr>
-                <w:rFonts w:hint="cs"/>
-                <w:sz w:val="28"/>
-                <w:szCs w:val="28"/>
-                <w:rtl/>
-              </w:rPr>
-              <w:t>sharp</w:t>
-            </w:r>
-          </w:p>
-          <w:p>
-            <w:pPr>
-              <w:pStyle w:val="Heading5"/>
-              <w:rPr>
-                <w:u w:val="none"/>
-              </w:rPr>
-            </w:pPr>
-            <w:r>
-              <w:rPr>
-                <w:rFonts w:hint="cs"/>
-                <w:rtl/>
-              </w:rPr>
-              <w:t>הערות</w:t>
-            </w:r>
-            <w:r>
-              <w:rPr>
-                <w:rFonts w:hint="cs"/>
-                <w:u w:val="none"/>
-                <w:rtl/>
-              </w:rPr>
-              <w:t>:</w:t>
-            </w:r>
-          </w:p>
-          <w:p>
-            <w:pPr>
-              <w:spacing w:line="360" w:lineRule="auto"/>
-              <w:rPr>
-                <w:sz w:val="28"/>
-                <w:szCs w:val="28"/>
-                <w:rtl/>
-              </w:rPr>
-            </w:pPr>
-            <w:r>
-              <w:rPr>
-                <w:rFonts w:hint="cs"/>
-                <w:sz w:val="28"/>
-                <w:szCs w:val="28"/>
-                <w:rtl/>
-              </w:rPr>
-              <w:t>sharp</w:t>
+              <w:t>notes</w:t>
             </w:r>
           </w:p>
           <w:p>
@@ -1570,7 +1444,7 @@
                 <w:szCs w:val="28"/>
                 <w:rtl/>
               </w:rPr>
-              <w:t>sharp</w:t>
+              <w:t>name</w:t>
             </w:r>
             <w:r>
               <w:rPr>
@@ -1588,7 +1462,7 @@
                 <w:szCs w:val="28"/>
                 <w:rtl/>
               </w:rPr>
-              <w:t>sharp</w:t>
+              <w:t>rank</w:t>
             </w:r>
             <w:r>
               <w:rPr>
@@ -1604,7 +1478,7 @@
                 <w:rFonts w:cs="David" w:hint="cs"/>
                 <w:rtl/>
               </w:rPr>
-              <w:t>sharp</w:t>
+              <w:t>person_id</w:t>
             </w:r>
             <w:r>
               <w:rPr>
@@ -3612,7 +3486,7 @@
 </file>
 
 <file path=customXml/itemProps1.xml><?xml version="1.0" encoding="utf-8"?>
-<ds:datastoreItem xmlns:ds="http://schemas.openxmlformats.org/officeDocument/2006/customXml" ds:itemID="{8A1C9762-6BD1-4AF8-A8DD-1E04981148D3}">
+<ds:datastoreItem xmlns:ds="http://schemas.openxmlformats.org/officeDocument/2006/customXml" ds:itemID="{57996AA3-B899-470A-AB30-AD1316BE73E2}">
   <ds:schemaRefs>
     <ds:schemaRef ds:uri="http://schemas.openxmlformats.org/officeDocument/2006/bibliography"/>
   </ds:schemaRefs>

</xml_diff>

<commit_message>
bigfix update docx template
</commit_message>
<xml_diff>
--- a/SuperAPI/docsCreate/generated_doc.docx
+++ b/SuperAPI/docsCreate/generated_doc.docx
@@ -266,6 +266,7 @@
                 <w:rtl/>
               </w:rPr>
             </w:pPr>
+            <w:bookmarkStart w:id="0" w:name="_GoBack"/>
             <w:r>
               <w:rPr>
                 <w:rFonts w:cs="David" w:hint="cs"/>
@@ -307,7 +308,7 @@
                 </w:ffData>
               </w:fldChar>
             </w:r>
-            <w:bookmarkStart w:id="0" w:name="סימון1"/>
+            <w:bookmarkStart w:id="1" w:name="סימון1"/>
             <w:r>
               <w:rPr>
                 <w:rFonts w:cs="David"/>
@@ -360,7 +361,7 @@
               </w:rPr>
               <w:fldChar w:fldCharType="end"/>
             </w:r>
-            <w:bookmarkEnd w:id="0"/>
+            <w:bookmarkEnd w:id="1"/>
             <w:r>
               <w:rPr>
                 <w:rFonts w:cs="David" w:hint="cs"/>
@@ -411,7 +412,7 @@
                 </w:ffData>
               </w:fldChar>
             </w:r>
-            <w:bookmarkStart w:id="1" w:name="סימון2"/>
+            <w:bookmarkStart w:id="2" w:name="סימון2"/>
             <w:r>
               <w:rPr>
                 <w:rFonts w:cs="David"/>
@@ -464,7 +465,7 @@
               </w:rPr>
               <w:fldChar w:fldCharType="end"/>
             </w:r>
-            <w:bookmarkEnd w:id="1"/>
+            <w:bookmarkEnd w:id="2"/>
             <w:r>
               <w:rPr>
                 <w:rFonts w:cs="David" w:hint="cs"/>
@@ -504,7 +505,7 @@
                 </w:ffData>
               </w:fldChar>
             </w:r>
-            <w:bookmarkStart w:id="2" w:name="סימון3"/>
+            <w:bookmarkStart w:id="3" w:name="סימון3"/>
             <w:r>
               <w:rPr>
                 <w:rFonts w:cs="David"/>
@@ -557,7 +558,7 @@
               </w:rPr>
               <w:fldChar w:fldCharType="end"/>
             </w:r>
-            <w:bookmarkEnd w:id="2"/>
+            <w:bookmarkEnd w:id="3"/>
             <w:r>
               <w:rPr>
                 <w:rFonts w:cs="David" w:hint="cs"/>
@@ -640,7 +641,7 @@
                 </w:ffData>
               </w:fldChar>
             </w:r>
-            <w:bookmarkStart w:id="3" w:name="סימון4"/>
+            <w:bookmarkStart w:id="4" w:name="סימון4"/>
             <w:r>
               <w:rPr>
                 <w:rFonts w:cs="David"/>
@@ -693,7 +694,7 @@
               </w:rPr>
               <w:fldChar w:fldCharType="end"/>
             </w:r>
-            <w:bookmarkEnd w:id="3"/>
+            <w:bookmarkEnd w:id="4"/>
             <w:r>
               <w:rPr>
                 <w:rFonts w:cs="David" w:hint="cs"/>
@@ -743,7 +744,7 @@
                 </w:ffData>
               </w:fldChar>
             </w:r>
-            <w:bookmarkStart w:id="4" w:name="סימון5"/>
+            <w:bookmarkStart w:id="5" w:name="סימון5"/>
             <w:r>
               <w:rPr>
                 <w:rFonts w:cs="David"/>
@@ -796,7 +797,7 @@
               </w:rPr>
               <w:fldChar w:fldCharType="end"/>
             </w:r>
-            <w:bookmarkEnd w:id="4"/>
+            <w:bookmarkEnd w:id="5"/>
             <w:r>
               <w:rPr>
                 <w:rFonts w:cs="David" w:hint="cs"/>
@@ -837,7 +838,7 @@
                 </w:ffData>
               </w:fldChar>
             </w:r>
-            <w:bookmarkStart w:id="5" w:name="סימון6"/>
+            <w:bookmarkStart w:id="6" w:name="סימון6"/>
             <w:r>
               <w:rPr>
                 <w:rFonts w:cs="David"/>
@@ -872,7 +873,7 @@
               </w:rPr>
               <w:fldChar w:fldCharType="end"/>
             </w:r>
-            <w:bookmarkEnd w:id="5"/>
+            <w:bookmarkEnd w:id="6"/>
             <w:r>
               <w:rPr>
                 <w:rFonts w:cs="David" w:hint="cs"/>
@@ -940,7 +941,7 @@
                 </w:ffData>
               </w:fldChar>
             </w:r>
-            <w:bookmarkStart w:id="6" w:name="סימון7"/>
+            <w:bookmarkStart w:id="7" w:name="סימון7"/>
             <w:r>
               <w:rPr>
                 <w:rFonts w:cs="David"/>
@@ -993,7 +994,7 @@
               </w:rPr>
               <w:fldChar w:fldCharType="end"/>
             </w:r>
-            <w:bookmarkEnd w:id="6"/>
+            <w:bookmarkEnd w:id="7"/>
             <w:r>
               <w:rPr>
                 <w:rFonts w:cs="David" w:hint="cs"/>
@@ -1034,7 +1035,7 @@
                 </w:ffData>
               </w:fldChar>
             </w:r>
-            <w:bookmarkStart w:id="7" w:name="סימון8"/>
+            <w:bookmarkStart w:id="8" w:name="סימון8"/>
             <w:r>
               <w:rPr>
                 <w:rFonts w:cs="David"/>
@@ -1069,7 +1070,7 @@
               </w:rPr>
               <w:fldChar w:fldCharType="end"/>
             </w:r>
-            <w:bookmarkEnd w:id="7"/>
+            <w:bookmarkEnd w:id="8"/>
             <w:r>
               <w:rPr>
                 <w:rFonts w:cs="David" w:hint="cs"/>
@@ -1109,7 +1110,7 @@
                 </w:ffData>
               </w:fldChar>
             </w:r>
-            <w:bookmarkStart w:id="8" w:name="סימון9"/>
+            <w:bookmarkStart w:id="9" w:name="סימון9"/>
             <w:r>
               <w:rPr>
                 <w:rFonts w:cs="David"/>
@@ -1144,7 +1145,7 @@
               </w:rPr>
               <w:fldChar w:fldCharType="end"/>
             </w:r>
-            <w:bookmarkEnd w:id="8"/>
+            <w:bookmarkEnd w:id="9"/>
             <w:r>
               <w:rPr>
                 <w:rFonts w:cs="David" w:hint="cs"/>
@@ -1157,6 +1158,7 @@
           </w:p>
         </w:tc>
       </w:tr>
+      <w:bookmarkEnd w:id="0"/>
       <w:tr>
         <w:tc>
           <w:tcPr>
@@ -1168,6 +1170,7 @@
               <w:spacing w:line="360" w:lineRule="auto"/>
               <w:rPr>
                 <w:rFonts w:cs="David"/>
+                <w:noProof/>
                 <w:sz w:val="28"/>
                 <w:szCs w:val="28"/>
               </w:rPr>
@@ -1181,7 +1184,7 @@
               </w:rPr>
               <w:t xml:space="preserve">                                      יחידה:</w:t>
             </w:r>
-            <w:bookmarkStart w:id="9" w:name="נפתח7"/>
+            <w:bookmarkStart w:id="10" w:name="נפתח7"/>
             <w:r>
               <w:rPr>
                 <w:rFonts w:cs="David" w:hint="cs"/>
@@ -1200,8 +1203,8 @@
               </w:rPr>
               <w:t>יחדיהההה</w:t>
             </w:r>
-            <w:bookmarkStart w:id="10" w:name="טקסט68"/>
-            <w:bookmarkEnd w:id="9"/>
+            <w:bookmarkStart w:id="11" w:name="טקסט68"/>
+            <w:bookmarkEnd w:id="10"/>
             <w:r>
               <w:rPr>
                 <w:rFonts w:cs="David" w:hint="cs"/>
@@ -1238,7 +1241,7 @@
               </w:rPr>
               <w:t xml:space="preserve"> </w:t>
             </w:r>
-            <w:bookmarkEnd w:id="10"/>
+            <w:bookmarkEnd w:id="11"/>
             <w:r>
               <w:rPr>
                 <w:rFonts w:cs="David" w:hint="cs"/>
@@ -1259,8 +1262,6 @@
                 <w:rtl/>
               </w:rPr>
             </w:pPr>
-            <w:bookmarkStart w:id="11" w:name="_GoBack"/>
-            <w:bookmarkEnd w:id="11"/>
             <w:r>
               <w:rPr>
                 <w:rFonts w:hint="cs"/>
@@ -1279,6 +1280,7 @@
           </w:p>
           <w:p>
             <w:pPr>
+              <w:spacing w:line="360" w:lineRule="auto"/>
               <w:rPr>
                 <w:sz w:val="28"/>
                 <w:szCs w:val="28"/>
@@ -1292,7 +1294,12 @@
                 <w:szCs w:val="28"/>
                 <w:rtl/>
               </w:rPr>
-              <w:t>exhibit_description</w:t>
+              <w:t>1. what_sampled1 ממוצג מס' exhibit_id1 בדוח התפיסה הוכנסו לשקית צלף שסומנה "packaging1" והוכנסה לשקית מאובטחת לשימוש חד פעמי שמספרה 1</w:t>
+              <w:br/>
+              <w:t>2. what_sampled2 ממוצג מס' exhibit_id2 בדוח התפיסה הוכנסו לשקית צלף שסומנה "packaging2" והוכנסה לשקית מאובטחת לשימוש חד פעמי שמספרה 2</w:t>
+              <w:br/>
+              <w:t>3. what_sampled3 ממוצג מס' exhibit_id3 בדוח התפיסה הוכנסו לשקית צלף שסומנה "packaging3" והוכנסה לשקית מאובטחת לשימוש חד פעמי שמספרה 3</w:t>
+              <w:br/>
             </w:r>
           </w:p>
           <w:p>
@@ -3486,7 +3493,7 @@
 </file>
 
 <file path=customXml/itemProps1.xml><?xml version="1.0" encoding="utf-8"?>
-<ds:datastoreItem xmlns:ds="http://schemas.openxmlformats.org/officeDocument/2006/customXml" ds:itemID="{57996AA3-B899-470A-AB30-AD1316BE73E2}">
+<ds:datastoreItem xmlns:ds="http://schemas.openxmlformats.org/officeDocument/2006/customXml" ds:itemID="{A5CD7B5C-C483-4E92-926A-B06552CC7BF4}">
   <ds:schemaRefs>
     <ds:schemaRef ds:uri="http://schemas.openxmlformats.org/officeDocument/2006/bibliography"/>
   </ds:schemaRefs>

</xml_diff>